<commit_message>
lagt till mer komplicerat exempel
</commit_message>
<xml_diff>
--- a/Dubbelrotationer i AVL.docx
+++ b/Dubbelrotationer i AVL.docx
@@ -10,28 +10,84 @@
     <w:p/>
     <w:p>
       <w:r>
-        <w:t>Ett AVL-träd är ett binärt träd där skillnaden i djup mellan de olika grenarna i trädet ej får vara större än 1. Då skillnaden blir för st</w:t>
-      </w:r>
-      <w:r>
-        <w:t xml:space="preserve">or, behöver en rotation utföras. Detta är för att den logaritmiska sökalgoritmen ska kunna behållas i träden, då den närmar sig linjär om trädet blir för obalanserat. Det gör att det tar längre tid att söka och lägga till element i trädet. </w:t>
-      </w:r>
-    </w:p>
-    <w:p/>
-    <w:p>
-      <w:r>
-        <w:t xml:space="preserve">En enkelrotation är en rotation som sker i ett träd som blir obalanserat, om det lövet som ger obalansen finns i en rak linje från dess förförälder. </w:t>
-      </w:r>
-    </w:p>
-    <w:p/>
-    <w:p>
-      <w:r>
-        <w:t xml:space="preserve">I vissa fall kan en enkelrotation inte lösa problemet med obalansen i trädet, och en dubbelrotation måste utföras. I regel behöver dubbelrotation göras då ett zigzagmönster uppstår mellan förföräldernoden och det löv som gav obalansen. </w:t>
-      </w:r>
-    </w:p>
-    <w:p/>
-    <w:p>
-      <w:r>
-        <w:t xml:space="preserve">En dubbelrotation går till så att den lövnod som skapade obalansen blir förälder till den nod som tidigare var förälder, samt till den nod som tidigare var barn. Om denna rotation ej löser obalansen i trädet, utförs ej rotationen. Istället testat rotationen att utföras med noden som är förälder till förföräldernoden till lövet. Detta testas om och om igen tills en rotation sker som gör att obalansen i trädet försvinner. </w:t>
+        <w:t xml:space="preserve">Ett AVL-träd är ett binärt träd där skillnaden i djup mellan de olika grenarna i trädet </w:t>
+      </w:r>
+      <w:proofErr w:type="gramStart"/>
+      <w:r>
+        <w:t>ej</w:t>
+      </w:r>
+      <w:proofErr w:type="gramEnd"/>
+      <w:r>
+        <w:t xml:space="preserve"> får vara större än 1. Då skillnaden blir för st</w:t>
+      </w:r>
+      <w:r>
+        <w:t xml:space="preserve">or, behöver en rotation utföras. Detta är för att den logaritmiska </w:t>
+      </w:r>
+      <w:proofErr w:type="spellStart"/>
+      <w:r>
+        <w:t>sökalgoritmen</w:t>
+      </w:r>
+      <w:proofErr w:type="spellEnd"/>
+      <w:r>
+        <w:t xml:space="preserve"> ska kunna behållas i träden, då den närmar sig linjär om trädet blir för obalanserat. Det gör att det tar längre tid att söka och lägga till element i trädet. </w:t>
+      </w:r>
+    </w:p>
+    <w:p/>
+    <w:p>
+      <w:r>
+        <w:t xml:space="preserve">En enkelrotation är en rotation som sker i ett träd som blir obalanserat, om det lövet som ger obalansen finns i en rak linje från dess </w:t>
+      </w:r>
+      <w:proofErr w:type="spellStart"/>
+      <w:r>
+        <w:t>förförälder</w:t>
+      </w:r>
+      <w:proofErr w:type="spellEnd"/>
+      <w:r>
+        <w:t xml:space="preserve">. </w:t>
+      </w:r>
+    </w:p>
+    <w:p/>
+    <w:p>
+      <w:r>
+        <w:t xml:space="preserve">I vissa fall kan en enkelrotation inte lösa problemet med obalansen i trädet, och en dubbelrotation måste utföras. I regel behöver dubbelrotation göras då ett </w:t>
+      </w:r>
+      <w:proofErr w:type="spellStart"/>
+      <w:r>
+        <w:t>zigzagmönster</w:t>
+      </w:r>
+      <w:proofErr w:type="spellEnd"/>
+      <w:r>
+        <w:t xml:space="preserve"> uppstår mellan </w:t>
+      </w:r>
+      <w:proofErr w:type="spellStart"/>
+      <w:r>
+        <w:t>förföräldernoden</w:t>
+      </w:r>
+      <w:proofErr w:type="spellEnd"/>
+      <w:r>
+        <w:t xml:space="preserve"> och det löv som gav obalansen. </w:t>
+      </w:r>
+    </w:p>
+    <w:p/>
+    <w:p>
+      <w:r>
+        <w:t xml:space="preserve">En dubbelrotation går till så att den lövnod som skapade obalansen blir förälder till den nod som tidigare var förälder, samt till den nod som tidigare var barn. Om denna rotation </w:t>
+      </w:r>
+      <w:proofErr w:type="gramStart"/>
+      <w:r>
+        <w:t>ej</w:t>
+      </w:r>
+      <w:proofErr w:type="gramEnd"/>
+      <w:r>
+        <w:t xml:space="preserve"> löser obalansen i trädet, utförs ej rotationen. Istället testat rotationen att utföras med noden som är förälder till </w:t>
+      </w:r>
+      <w:proofErr w:type="spellStart"/>
+      <w:r>
+        <w:t>förföräldernoden</w:t>
+      </w:r>
+      <w:proofErr w:type="spellEnd"/>
+      <w:r>
+        <w:t xml:space="preserve"> till lövet. Detta testas om och om igen tills en rotation sker som gör att obalansen i trädet försvinner. </w:t>
       </w:r>
     </w:p>
     <w:p/>
@@ -168,7 +224,15 @@
     </w:p>
     <w:p>
       <w:r>
-        <w:t>En dubbelrotation utförs, eftersom det blir ett zigzag-mönster mellan lövet och de två noder som finns ovanför den. Den nya lövnoden blir förälder, medan den tidigare föräldranoden blir barn på höger sida, och den tidigare barnnoden blir barn på vänster sida.</w:t>
+        <w:t xml:space="preserve">En dubbelrotation utförs, eftersom det blir ett </w:t>
+      </w:r>
+      <w:proofErr w:type="spellStart"/>
+      <w:r>
+        <w:t>zigzag</w:t>
+      </w:r>
+      <w:proofErr w:type="spellEnd"/>
+      <w:r>
+        <w:t>-mönster mellan lövet och de två noder som finns ovanför den. Den nya lövnoden blir förälder, medan den tidigare föräldranoden blir barn på höger sida, och den tidigare barnnoden blir barn på vänster sida.</w:t>
       </w:r>
     </w:p>
     <w:p>
@@ -241,7 +305,15 @@
     </w:p>
     <w:p>
       <w:r>
-        <w:t xml:space="preserve">2: Se om obalansen ger ett zigzag-mönster </w:t>
+        <w:t xml:space="preserve">2: Se om obalansen ger ett </w:t>
+      </w:r>
+      <w:proofErr w:type="spellStart"/>
+      <w:r>
+        <w:t>zigzag</w:t>
+      </w:r>
+      <w:proofErr w:type="spellEnd"/>
+      <w:r>
+        <w:t xml:space="preserve">-mönster </w:t>
       </w:r>
       <w:r>
         <w:sym w:font="Wingdings" w:char="F0E0"/>
@@ -269,21 +341,267 @@
     <w:p>
       <w:r>
         <w:t xml:space="preserve">5: Repetera steg 2-4 tills balans är funnen </w:t>
+      </w:r>
+    </w:p>
+    <w:p/>
+    <w:p/>
+    <w:p/>
+    <w:p/>
+    <w:p/>
+    <w:p/>
+    <w:p>
+      <w:r>
+        <w:t>Mer komplicerat exempel:</w:t>
+      </w:r>
+    </w:p>
+    <w:p/>
+    <w:p>
+      <w:r>
+        <w:t>Noden 24 ska sättas in i trädet</w:t>
+      </w:r>
+    </w:p>
+    <w:p/>
+    <w:p/>
+    <w:p/>
+    <w:p/>
+    <w:p/>
+    <w:p>
+      <w:r>
+        <w:rPr>
+          <w:noProof/>
+          <w:lang w:val="en-US"/>
+        </w:rPr>
+        <w:drawing>
+          <wp:inline distT="0" distB="0" distL="0" distR="0" wp14:anchorId="62D96A6E" wp14:editId="5954E38A">
+            <wp:extent cx="5262880" cy="3423920"/>
+            <wp:effectExtent l="0" t="0" r="0" b="5080"/>
+            <wp:docPr id="8" name="Picture 8" descr="Macintosh HD:Users:Emma:Desktop:Skärmavbild 2015-02-05 kl. 11.38.07.png"/>
+            <wp:cNvGraphicFramePr>
+              <a:graphicFrameLocks xmlns:a="http://schemas.openxmlformats.org/drawingml/2006/main" noChangeAspect="1"/>
+            </wp:cNvGraphicFramePr>
+            <a:graphic xmlns:a="http://schemas.openxmlformats.org/drawingml/2006/main">
+              <a:graphicData uri="http://schemas.openxmlformats.org/drawingml/2006/picture">
+                <pic:pic xmlns:pic="http://schemas.openxmlformats.org/drawingml/2006/picture">
+                  <pic:nvPicPr>
+                    <pic:cNvPr id="0" name="Picture 8" descr="Macintosh HD:Users:Emma:Desktop:Skärmavbild 2015-02-05 kl. 11.38.07.png"/>
+                    <pic:cNvPicPr>
+                      <a:picLocks noChangeAspect="1" noChangeArrowheads="1"/>
+                    </pic:cNvPicPr>
+                  </pic:nvPicPr>
+                  <pic:blipFill>
+                    <a:blip r:embed="rId10">
+                      <a:extLst>
+                        <a:ext uri="{28A0092B-C50C-407E-A947-70E740481C1C}">
+                          <a14:useLocalDpi xmlns:a14="http://schemas.microsoft.com/office/drawing/2010/main" val="0"/>
+                        </a:ext>
+                      </a:extLst>
+                    </a:blip>
+                    <a:srcRect/>
+                    <a:stretch>
+                      <a:fillRect/>
+                    </a:stretch>
+                  </pic:blipFill>
+                  <pic:spPr bwMode="auto">
+                    <a:xfrm>
+                      <a:off x="0" y="0"/>
+                      <a:ext cx="5262880" cy="3423920"/>
+                    </a:xfrm>
+                    <a:prstGeom prst="rect">
+                      <a:avLst/>
+                    </a:prstGeom>
+                    <a:noFill/>
+                    <a:ln>
+                      <a:noFill/>
+                    </a:ln>
+                  </pic:spPr>
+                </pic:pic>
+              </a:graphicData>
+            </a:graphic>
+          </wp:inline>
+        </w:drawing>
+      </w:r>
+    </w:p>
+    <w:p/>
+    <w:p>
+      <w:r>
+        <w:t>Grenen med nod 24 blir för tung och en rotation måste utföras.</w:t>
+      </w:r>
+    </w:p>
+    <w:p>
+      <w:r>
+        <w:rPr>
+          <w:noProof/>
+          <w:lang w:val="en-US"/>
+        </w:rPr>
+        <w:drawing>
+          <wp:inline distT="0" distB="0" distL="0" distR="0" wp14:anchorId="503110EB" wp14:editId="77DF9B69">
+            <wp:extent cx="5293360" cy="2641600"/>
+            <wp:effectExtent l="0" t="0" r="0" b="0"/>
+            <wp:docPr id="9" name="Picture 9" descr="Macintosh HD:Users:Emma:Desktop:Skärmavbild 2015-02-05 kl. 11.38.55.png"/>
+            <wp:cNvGraphicFramePr>
+              <a:graphicFrameLocks xmlns:a="http://schemas.openxmlformats.org/drawingml/2006/main" noChangeAspect="1"/>
+            </wp:cNvGraphicFramePr>
+            <a:graphic xmlns:a="http://schemas.openxmlformats.org/drawingml/2006/main">
+              <a:graphicData uri="http://schemas.openxmlformats.org/drawingml/2006/picture">
+                <pic:pic xmlns:pic="http://schemas.openxmlformats.org/drawingml/2006/picture">
+                  <pic:nvPicPr>
+                    <pic:cNvPr id="0" name="Picture 9" descr="Macintosh HD:Users:Emma:Desktop:Skärmavbild 2015-02-05 kl. 11.38.55.png"/>
+                    <pic:cNvPicPr>
+                      <a:picLocks noChangeAspect="1" noChangeArrowheads="1"/>
+                    </pic:cNvPicPr>
+                  </pic:nvPicPr>
+                  <pic:blipFill>
+                    <a:blip r:embed="rId11">
+                      <a:extLst>
+                        <a:ext uri="{28A0092B-C50C-407E-A947-70E740481C1C}">
+                          <a14:useLocalDpi xmlns:a14="http://schemas.microsoft.com/office/drawing/2010/main" val="0"/>
+                        </a:ext>
+                      </a:extLst>
+                    </a:blip>
+                    <a:srcRect/>
+                    <a:stretch>
+                      <a:fillRect/>
+                    </a:stretch>
+                  </pic:blipFill>
+                  <pic:spPr bwMode="auto">
+                    <a:xfrm>
+                      <a:off x="0" y="0"/>
+                      <a:ext cx="5293360" cy="2641600"/>
+                    </a:xfrm>
+                    <a:prstGeom prst="rect">
+                      <a:avLst/>
+                    </a:prstGeom>
+                    <a:noFill/>
+                    <a:ln>
+                      <a:noFill/>
+                    </a:ln>
+                  </pic:spPr>
+                </pic:pic>
+              </a:graphicData>
+            </a:graphic>
+          </wp:inline>
+        </w:drawing>
+      </w:r>
+    </w:p>
+    <w:p/>
+    <w:p/>
+    <w:p/>
+    <w:p/>
+    <w:p/>
+    <w:p>
+      <w:r>
+        <w:rPr>
+          <w:noProof/>
+          <w:lang w:val="en-US"/>
+        </w:rPr>
+        <w:drawing>
+          <wp:inline distT="0" distB="0" distL="0" distR="0" wp14:anchorId="779DD50D" wp14:editId="15108939">
+            <wp:extent cx="5262880" cy="3566160"/>
+            <wp:effectExtent l="0" t="0" r="0" b="0"/>
+            <wp:docPr id="10" name="Picture 10" descr="Macintosh HD:Users:Emma:Desktop:Skärmavbild 2015-02-05 kl. 11.39.21.png"/>
+            <wp:cNvGraphicFramePr>
+              <a:graphicFrameLocks xmlns:a="http://schemas.openxmlformats.org/drawingml/2006/main" noChangeAspect="1"/>
+            </wp:cNvGraphicFramePr>
+            <a:graphic xmlns:a="http://schemas.openxmlformats.org/drawingml/2006/main">
+              <a:graphicData uri="http://schemas.openxmlformats.org/drawingml/2006/picture">
+                <pic:pic xmlns:pic="http://schemas.openxmlformats.org/drawingml/2006/picture">
+                  <pic:nvPicPr>
+                    <pic:cNvPr id="0" name="Picture 10" descr="Macintosh HD:Users:Emma:Desktop:Skärmavbild 2015-02-05 kl. 11.39.21.png"/>
+                    <pic:cNvPicPr>
+                      <a:picLocks noChangeAspect="1" noChangeArrowheads="1"/>
+                    </pic:cNvPicPr>
+                  </pic:nvPicPr>
+                  <pic:blipFill>
+                    <a:blip r:embed="rId12">
+                      <a:extLst>
+                        <a:ext uri="{28A0092B-C50C-407E-A947-70E740481C1C}">
+                          <a14:useLocalDpi xmlns:a14="http://schemas.microsoft.com/office/drawing/2010/main" val="0"/>
+                        </a:ext>
+                      </a:extLst>
+                    </a:blip>
+                    <a:srcRect/>
+                    <a:stretch>
+                      <a:fillRect/>
+                    </a:stretch>
+                  </pic:blipFill>
+                  <pic:spPr bwMode="auto">
+                    <a:xfrm>
+                      <a:off x="0" y="0"/>
+                      <a:ext cx="5262880" cy="3566160"/>
+                    </a:xfrm>
+                    <a:prstGeom prst="rect">
+                      <a:avLst/>
+                    </a:prstGeom>
+                    <a:noFill/>
+                    <a:ln>
+                      <a:noFill/>
+                    </a:ln>
+                  </pic:spPr>
+                </pic:pic>
+              </a:graphicData>
+            </a:graphic>
+          </wp:inline>
+        </w:drawing>
+      </w:r>
+    </w:p>
+    <w:p/>
+    <w:p/>
+    <w:p/>
+    <w:p/>
+    <w:p>
+      <w:r>
+        <w:drawing>
+          <wp:inline distT="0" distB="0" distL="0" distR="0" wp14:anchorId="55BD0EF5" wp14:editId="440392AC">
+            <wp:extent cx="5270500" cy="2985135"/>
+            <wp:effectExtent l="0" t="0" r="12700" b="12065"/>
+            <wp:docPr id="11" name="Picture 11" descr="Macintosh HD:Users:Emma:Desktop:Skärmavbild 2015-02-05 kl. 11.39.05.png"/>
+            <wp:cNvGraphicFramePr>
+              <a:graphicFrameLocks xmlns:a="http://schemas.openxmlformats.org/drawingml/2006/main" noChangeAspect="1"/>
+            </wp:cNvGraphicFramePr>
+            <a:graphic xmlns:a="http://schemas.openxmlformats.org/drawingml/2006/main">
+              <a:graphicData uri="http://schemas.openxmlformats.org/drawingml/2006/picture">
+                <pic:pic xmlns:pic="http://schemas.openxmlformats.org/drawingml/2006/picture">
+                  <pic:nvPicPr>
+                    <pic:cNvPr id="0" name="Picture 11" descr="Macintosh HD:Users:Emma:Desktop:Skärmavbild 2015-02-05 kl. 11.39.05.png"/>
+                    <pic:cNvPicPr>
+                      <a:picLocks noChangeAspect="1" noChangeArrowheads="1"/>
+                    </pic:cNvPicPr>
+                  </pic:nvPicPr>
+                  <pic:blipFill>
+                    <a:blip r:embed="rId13">
+                      <a:extLst>
+                        <a:ext uri="{28A0092B-C50C-407E-A947-70E740481C1C}">
+                          <a14:useLocalDpi xmlns:a14="http://schemas.microsoft.com/office/drawing/2010/main" val="0"/>
+                        </a:ext>
+                      </a:extLst>
+                    </a:blip>
+                    <a:srcRect/>
+                    <a:stretch>
+                      <a:fillRect/>
+                    </a:stretch>
+                  </pic:blipFill>
+                  <pic:spPr bwMode="auto">
+                    <a:xfrm>
+                      <a:off x="0" y="0"/>
+                      <a:ext cx="5270500" cy="2985135"/>
+                    </a:xfrm>
+                    <a:prstGeom prst="rect">
+                      <a:avLst/>
+                    </a:prstGeom>
+                    <a:noFill/>
+                    <a:ln>
+                      <a:noFill/>
+                    </a:ln>
+                  </pic:spPr>
+                </pic:pic>
+              </a:graphicData>
+            </a:graphic>
+          </wp:inline>
+        </w:drawing>
       </w:r>
       <w:bookmarkStart w:id="0" w:name="_GoBack"/>
       <w:bookmarkEnd w:id="0"/>
     </w:p>
-    <w:p/>
-    <w:p/>
-    <w:p/>
-    <w:p/>
-    <w:p/>
-    <w:p/>
-    <w:p/>
-    <w:p/>
-    <w:p/>
-    <w:p/>
-    <w:p/>
     <w:sectPr>
       <w:pgSz w:w="11900" w:h="16840"/>
       <w:pgMar w:top="1440" w:right="1800" w:bottom="1440" w:left="1800" w:header="708" w:footer="708" w:gutter="0"/>

</xml_diff>